<commit_message>
Docs de pruebas terminados.
</commit_message>
<xml_diff>
--- a/docs/Pruebas.docx
+++ b/docs/Pruebas.docx
@@ -2308,8 +2308,13 @@
         </w:rPr>
         <w:t xml:space="preserve">Probar que el método de añadir </w:t>
       </w:r>
-      <w:bookmarkStart w:id="0" w:name="_GoBack"/>
-      <w:bookmarkEnd w:id="0"/>
+      <w:r>
+        <w:rPr>
+          <w:rFonts w:ascii="Arial" w:hAnsi="Arial" w:cs="Arial"/>
+          <w:bCs/>
+        </w:rPr>
+        <w:t>un nuevo hotel favorito para el usuario funciona correctamente.</w:t>
+      </w:r>
     </w:p>
     <w:tbl>
       <w:tblPr>
@@ -2765,6 +2770,21 @@
           <w:bCs/>
         </w:rPr>
         <w:t>Objetivo:</w:t>
+      </w:r>
+      <w:r>
+        <w:rPr>
+          <w:rFonts w:ascii="Arial" w:hAnsi="Arial" w:cs="Arial"/>
+          <w:b/>
+          <w:bCs/>
+        </w:rPr>
+        <w:t xml:space="preserve"> </w:t>
+      </w:r>
+      <w:r>
+        <w:rPr>
+          <w:rFonts w:ascii="Arial" w:hAnsi="Arial" w:cs="Arial"/>
+          <w:bCs/>
+        </w:rPr>
+        <w:t>Probar que el método de crear una nueva lista personalizada para el usuario funciona de manera correcta.</w:t>
       </w:r>
     </w:p>
     <w:tbl>
@@ -3204,6 +3224,35 @@
         </w:rPr>
         <w:t>Objetivo:</w:t>
       </w:r>
+      <w:r>
+        <w:rPr>
+          <w:rFonts w:ascii="Arial" w:hAnsi="Arial" w:cs="Arial"/>
+          <w:b/>
+          <w:bCs/>
+        </w:rPr>
+        <w:t xml:space="preserve"> </w:t>
+      </w:r>
+      <w:r>
+        <w:rPr>
+          <w:rFonts w:ascii="Arial" w:hAnsi="Arial" w:cs="Arial"/>
+          <w:bCs/>
+        </w:rPr>
+        <w:t>Probar que el método de añadir</w:t>
+      </w:r>
+      <w:r>
+        <w:rPr>
+          <w:rFonts w:ascii="Arial" w:hAnsi="Arial" w:cs="Arial"/>
+          <w:bCs/>
+        </w:rPr>
+        <w:t xml:space="preserve"> un </w:t>
+      </w:r>
+      <w:r>
+        <w:rPr>
+          <w:rFonts w:ascii="Arial" w:hAnsi="Arial" w:cs="Arial"/>
+          <w:bCs/>
+        </w:rPr>
+        <w:t>historial al historial de búsqueda del usuario funciona correctamente.</w:t>
+      </w:r>
     </w:p>
     <w:tbl>
       <w:tblPr>
@@ -3463,46 +3512,58 @@
                 <w:rFonts w:ascii="Arial" w:hAnsi="Arial" w:cs="Arial"/>
               </w:rPr>
             </w:pPr>
-          </w:p>
-        </w:tc>
-        <w:tc>
-          <w:tcPr>
-            <w:tcW w:w="1766" w:type="dxa"/>
-            <w:tcBorders>
-              <w:top w:val="single" w:sz="4" w:space="0" w:color="auto"/>
-              <w:left w:val="single" w:sz="4" w:space="0" w:color="auto"/>
-              <w:bottom w:val="single" w:sz="4" w:space="0" w:color="auto"/>
-              <w:right w:val="single" w:sz="4" w:space="0" w:color="auto"/>
-            </w:tcBorders>
-            <w:hideMark/>
-          </w:tcPr>
-          <w:p>
-            <w:pPr>
-              <w:spacing w:after="0" w:line="240" w:lineRule="auto"/>
-              <w:rPr>
-                <w:rFonts w:ascii="Arial" w:hAnsi="Arial" w:cs="Arial"/>
-              </w:rPr>
-            </w:pPr>
-          </w:p>
-        </w:tc>
-        <w:tc>
-          <w:tcPr>
-            <w:tcW w:w="1766" w:type="dxa"/>
-            <w:tcBorders>
-              <w:top w:val="single" w:sz="4" w:space="0" w:color="auto"/>
-              <w:left w:val="single" w:sz="4" w:space="0" w:color="auto"/>
-              <w:bottom w:val="single" w:sz="4" w:space="0" w:color="auto"/>
-              <w:right w:val="single" w:sz="4" w:space="0" w:color="auto"/>
-            </w:tcBorders>
-            <w:hideMark/>
-          </w:tcPr>
-          <w:p>
-            <w:pPr>
-              <w:spacing w:after="0" w:line="240" w:lineRule="auto"/>
-              <w:rPr>
-                <w:rFonts w:ascii="Arial" w:hAnsi="Arial" w:cs="Arial"/>
-              </w:rPr>
-            </w:pPr>
+            <w:r>
+              <w:rPr>
+                <w:rFonts w:ascii="Arial" w:hAnsi="Arial" w:cs="Arial"/>
+              </w:rPr>
+              <w:t>Inicializa una nueva instancia de la clase Principal junto con un nuevo usuario con sus respectivos valores.</w:t>
+            </w:r>
+          </w:p>
+        </w:tc>
+        <w:tc>
+          <w:tcPr>
+            <w:tcW w:w="1766" w:type="dxa"/>
+            <w:tcBorders>
+              <w:top w:val="single" w:sz="4" w:space="0" w:color="auto"/>
+              <w:left w:val="single" w:sz="4" w:space="0" w:color="auto"/>
+              <w:bottom w:val="single" w:sz="4" w:space="0" w:color="auto"/>
+              <w:right w:val="single" w:sz="4" w:space="0" w:color="auto"/>
+            </w:tcBorders>
+            <w:hideMark/>
+          </w:tcPr>
+          <w:p>
+            <w:pPr>
+              <w:spacing w:after="0" w:line="240" w:lineRule="auto"/>
+              <w:rPr>
+                <w:rFonts w:ascii="Arial" w:hAnsi="Arial" w:cs="Arial"/>
+              </w:rPr>
+            </w:pPr>
+          </w:p>
+        </w:tc>
+        <w:tc>
+          <w:tcPr>
+            <w:tcW w:w="1766" w:type="dxa"/>
+            <w:tcBorders>
+              <w:top w:val="single" w:sz="4" w:space="0" w:color="auto"/>
+              <w:left w:val="single" w:sz="4" w:space="0" w:color="auto"/>
+              <w:bottom w:val="single" w:sz="4" w:space="0" w:color="auto"/>
+              <w:right w:val="single" w:sz="4" w:space="0" w:color="auto"/>
+            </w:tcBorders>
+            <w:hideMark/>
+          </w:tcPr>
+          <w:p>
+            <w:pPr>
+              <w:spacing w:after="0" w:line="240" w:lineRule="auto"/>
+              <w:rPr>
+                <w:rFonts w:ascii="Arial" w:hAnsi="Arial" w:cs="Arial"/>
+              </w:rPr>
+            </w:pPr>
+            <w:r>
+              <w:rPr>
+                <w:rFonts w:ascii="Arial" w:hAnsi="Arial" w:cs="Arial"/>
+              </w:rPr>
+              <w:t>Se obtiene que, al buscar entre el historial del usuario, efectivamente este ha quedado vacío.</w:t>
+            </w:r>
           </w:p>
         </w:tc>
       </w:tr>
@@ -3610,6 +3671,12 @@
       </w:tr>
     </w:tbl>
     <w:p>
+      <w:pPr>
+        <w:rPr>
+          <w:rFonts w:ascii="Arial" w:hAnsi="Arial" w:cs="Arial"/>
+          <w:bCs/>
+        </w:rPr>
+      </w:pPr>
       <w:r>
         <w:rPr>
           <w:rFonts w:ascii="Arial" w:hAnsi="Arial" w:cs="Arial"/>
@@ -3618,6 +3685,46 @@
         </w:rPr>
         <w:t>Objetivo:</w:t>
       </w:r>
+      <w:r>
+        <w:rPr>
+          <w:rFonts w:ascii="Arial" w:hAnsi="Arial" w:cs="Arial"/>
+          <w:b/>
+          <w:bCs/>
+        </w:rPr>
+        <w:t xml:space="preserve"> </w:t>
+      </w:r>
+      <w:r>
+        <w:rPr>
+          <w:rFonts w:ascii="Arial" w:hAnsi="Arial" w:cs="Arial"/>
+          <w:bCs/>
+        </w:rPr>
+        <w:t>Probar que el método de eliminar el historial de búsqueda del usuario funciona de manera correcta.</w:t>
+      </w:r>
+    </w:p>
+    <w:p>
+      <w:pPr>
+        <w:spacing w:after="0" w:line="240" w:lineRule="auto"/>
+        <w:jc w:val="both"/>
+        <w:rPr>
+          <w:rFonts w:ascii="Arial" w:hAnsi="Arial" w:cs="Arial"/>
+          <w:bCs/>
+        </w:rPr>
+      </w:pPr>
+      <w:r>
+        <w:rPr>
+          <w:rFonts w:ascii="Arial" w:hAnsi="Arial" w:cs="Arial"/>
+          <w:bCs/>
+        </w:rPr>
+        <w:br w:type="page"/>
+      </w:r>
+    </w:p>
+    <w:p>
+      <w:pPr>
+        <w:rPr>
+          <w:rFonts w:ascii="Arial" w:hAnsi="Arial" w:cs="Arial"/>
+          <w:bCs/>
+        </w:rPr>
+      </w:pPr>
     </w:p>
     <w:tbl>
       <w:tblPr>
@@ -3877,46 +3984,58 @@
                 <w:rFonts w:ascii="Arial" w:hAnsi="Arial" w:cs="Arial"/>
               </w:rPr>
             </w:pPr>
-          </w:p>
-        </w:tc>
-        <w:tc>
-          <w:tcPr>
-            <w:tcW w:w="1766" w:type="dxa"/>
-            <w:tcBorders>
-              <w:top w:val="single" w:sz="4" w:space="0" w:color="auto"/>
-              <w:left w:val="single" w:sz="4" w:space="0" w:color="auto"/>
-              <w:bottom w:val="single" w:sz="4" w:space="0" w:color="auto"/>
-              <w:right w:val="single" w:sz="4" w:space="0" w:color="auto"/>
-            </w:tcBorders>
-            <w:hideMark/>
-          </w:tcPr>
-          <w:p>
-            <w:pPr>
-              <w:spacing w:after="0" w:line="240" w:lineRule="auto"/>
-              <w:rPr>
-                <w:rFonts w:ascii="Arial" w:hAnsi="Arial" w:cs="Arial"/>
-              </w:rPr>
-            </w:pPr>
-          </w:p>
-        </w:tc>
-        <w:tc>
-          <w:tcPr>
-            <w:tcW w:w="1766" w:type="dxa"/>
-            <w:tcBorders>
-              <w:top w:val="single" w:sz="4" w:space="0" w:color="auto"/>
-              <w:left w:val="single" w:sz="4" w:space="0" w:color="auto"/>
-              <w:bottom w:val="single" w:sz="4" w:space="0" w:color="auto"/>
-              <w:right w:val="single" w:sz="4" w:space="0" w:color="auto"/>
-            </w:tcBorders>
-            <w:hideMark/>
-          </w:tcPr>
-          <w:p>
-            <w:pPr>
-              <w:spacing w:after="0" w:line="240" w:lineRule="auto"/>
-              <w:rPr>
-                <w:rFonts w:ascii="Arial" w:hAnsi="Arial" w:cs="Arial"/>
-              </w:rPr>
-            </w:pPr>
+            <w:r>
+              <w:rPr>
+                <w:rFonts w:ascii="Arial" w:hAnsi="Arial" w:cs="Arial"/>
+              </w:rPr>
+              <w:t>Inicializa una nueva instancia de la clase Principal junto a un nuevo usuario y un hotel, cada uno con sus respectivos valores.</w:t>
+            </w:r>
+          </w:p>
+        </w:tc>
+        <w:tc>
+          <w:tcPr>
+            <w:tcW w:w="1766" w:type="dxa"/>
+            <w:tcBorders>
+              <w:top w:val="single" w:sz="4" w:space="0" w:color="auto"/>
+              <w:left w:val="single" w:sz="4" w:space="0" w:color="auto"/>
+              <w:bottom w:val="single" w:sz="4" w:space="0" w:color="auto"/>
+              <w:right w:val="single" w:sz="4" w:space="0" w:color="auto"/>
+            </w:tcBorders>
+            <w:hideMark/>
+          </w:tcPr>
+          <w:p>
+            <w:pPr>
+              <w:spacing w:after="0" w:line="240" w:lineRule="auto"/>
+              <w:rPr>
+                <w:rFonts w:ascii="Arial" w:hAnsi="Arial" w:cs="Arial"/>
+              </w:rPr>
+            </w:pPr>
+          </w:p>
+        </w:tc>
+        <w:tc>
+          <w:tcPr>
+            <w:tcW w:w="1766" w:type="dxa"/>
+            <w:tcBorders>
+              <w:top w:val="single" w:sz="4" w:space="0" w:color="auto"/>
+              <w:left w:val="single" w:sz="4" w:space="0" w:color="auto"/>
+              <w:bottom w:val="single" w:sz="4" w:space="0" w:color="auto"/>
+              <w:right w:val="single" w:sz="4" w:space="0" w:color="auto"/>
+            </w:tcBorders>
+            <w:hideMark/>
+          </w:tcPr>
+          <w:p>
+            <w:pPr>
+              <w:spacing w:after="0" w:line="240" w:lineRule="auto"/>
+              <w:rPr>
+                <w:rFonts w:ascii="Arial" w:hAnsi="Arial" w:cs="Arial"/>
+              </w:rPr>
+            </w:pPr>
+            <w:r>
+              <w:rPr>
+                <w:rFonts w:ascii="Arial" w:hAnsi="Arial" w:cs="Arial"/>
+              </w:rPr>
+              <w:t>Se obtiene que, al buscar entre los hoteles añadidos a la lista personalizada creada por el usuario, se encuentra el hotel asignado previamente.</w:t>
+            </w:r>
           </w:p>
         </w:tc>
       </w:tr>
@@ -4031,6 +4150,28 @@
           <w:bCs/>
         </w:rPr>
         <w:t>Objetivo:</w:t>
+      </w:r>
+      <w:r>
+        <w:rPr>
+          <w:rFonts w:ascii="Arial" w:hAnsi="Arial" w:cs="Arial"/>
+          <w:b/>
+          <w:bCs/>
+        </w:rPr>
+        <w:t xml:space="preserve"> </w:t>
+      </w:r>
+      <w:r>
+        <w:rPr>
+          <w:rFonts w:ascii="Arial" w:hAnsi="Arial" w:cs="Arial"/>
+          <w:bCs/>
+        </w:rPr>
+        <w:t xml:space="preserve">Probar que el método de añadir </w:t>
+      </w:r>
+      <w:r>
+        <w:rPr>
+          <w:rFonts w:ascii="Arial" w:hAnsi="Arial" w:cs="Arial"/>
+          <w:bCs/>
+        </w:rPr>
+        <w:t>un hotel a la lista personalizada elegida por el usuario funciona de manera correcta.</w:t>
       </w:r>
     </w:p>
     <w:p/>
@@ -4272,6 +4413,9 @@
           <w:p>
             <w:pPr>
               <w:spacing w:after="0" w:line="240" w:lineRule="auto"/>
+              <w:rPr>
+                <w:rFonts w:ascii="Arial" w:hAnsi="Arial" w:cs="Arial"/>
+              </w:rPr>
             </w:pPr>
             <w:proofErr w:type="spellStart"/>
             <w:proofErr w:type="gramStart"/>
@@ -4279,17 +4423,20 @@
               <w:rPr>
                 <w:rFonts w:ascii="Arial" w:hAnsi="Arial" w:cs="Arial"/>
               </w:rPr>
-              <w:t>searchFav</w:t>
-            </w:r>
-            <w:r>
-              <w:t>oriteHotel</w:t>
+              <w:t>searchFavoriteHotel</w:t>
             </w:r>
             <w:proofErr w:type="spellEnd"/>
             <w:r>
+              <w:rPr>
+                <w:rFonts w:ascii="Arial" w:hAnsi="Arial" w:cs="Arial"/>
+              </w:rPr>
               <w:t>(</w:t>
             </w:r>
             <w:proofErr w:type="gramEnd"/>
             <w:r>
+              <w:rPr>
+                <w:rFonts w:ascii="Arial" w:hAnsi="Arial" w:cs="Arial"/>
+              </w:rPr>
               <w:t>);</w:t>
             </w:r>
           </w:p>
@@ -4312,46 +4459,152 @@
                 <w:rFonts w:ascii="Arial" w:hAnsi="Arial" w:cs="Arial"/>
               </w:rPr>
             </w:pPr>
-          </w:p>
-        </w:tc>
-        <w:tc>
-          <w:tcPr>
-            <w:tcW w:w="1766" w:type="dxa"/>
-            <w:tcBorders>
-              <w:top w:val="single" w:sz="4" w:space="0" w:color="auto"/>
-              <w:left w:val="single" w:sz="4" w:space="0" w:color="auto"/>
-              <w:bottom w:val="single" w:sz="4" w:space="0" w:color="auto"/>
-              <w:right w:val="single" w:sz="4" w:space="0" w:color="auto"/>
-            </w:tcBorders>
-            <w:hideMark/>
-          </w:tcPr>
-          <w:p>
-            <w:pPr>
-              <w:spacing w:after="0" w:line="240" w:lineRule="auto"/>
-              <w:rPr>
-                <w:rFonts w:ascii="Arial" w:hAnsi="Arial" w:cs="Arial"/>
-              </w:rPr>
-            </w:pPr>
-          </w:p>
-        </w:tc>
-        <w:tc>
-          <w:tcPr>
-            <w:tcW w:w="1766" w:type="dxa"/>
-            <w:tcBorders>
-              <w:top w:val="single" w:sz="4" w:space="0" w:color="auto"/>
-              <w:left w:val="single" w:sz="4" w:space="0" w:color="auto"/>
-              <w:bottom w:val="single" w:sz="4" w:space="0" w:color="auto"/>
-              <w:right w:val="single" w:sz="4" w:space="0" w:color="auto"/>
-            </w:tcBorders>
-            <w:hideMark/>
-          </w:tcPr>
-          <w:p>
-            <w:pPr>
-              <w:spacing w:after="0" w:line="240" w:lineRule="auto"/>
-              <w:rPr>
-                <w:rFonts w:ascii="Arial" w:hAnsi="Arial" w:cs="Arial"/>
-              </w:rPr>
-            </w:pPr>
+            <w:r>
+              <w:rPr>
+                <w:rFonts w:ascii="Arial" w:hAnsi="Arial" w:cs="Arial"/>
+              </w:rPr>
+              <w:t>Se i</w:t>
+            </w:r>
+            <w:r>
+              <w:rPr>
+                <w:rFonts w:ascii="Arial" w:hAnsi="Arial" w:cs="Arial"/>
+              </w:rPr>
+              <w:t>nicializa un</w:t>
+            </w:r>
+            <w:r>
+              <w:rPr>
+                <w:rFonts w:ascii="Arial" w:hAnsi="Arial" w:cs="Arial"/>
+              </w:rPr>
+              <w:t xml:space="preserve"> nuevo usuario con </w:t>
+            </w:r>
+            <w:r>
+              <w:rPr>
+                <w:rFonts w:ascii="Arial" w:hAnsi="Arial" w:cs="Arial"/>
+              </w:rPr>
+              <w:t>respectivos valores, junto a el se inicializa una serie de hoteles favoritos que se le asignan, un</w:t>
+            </w:r>
+            <w:r>
+              <w:rPr>
+                <w:rFonts w:ascii="Arial" w:hAnsi="Arial" w:cs="Arial"/>
+              </w:rPr>
+              <w:t xml:space="preserve"> </w:t>
+            </w:r>
+            <w:proofErr w:type="spellStart"/>
+            <w:r>
+              <w:rPr>
+                <w:rFonts w:ascii="Arial" w:hAnsi="Arial" w:cs="Arial"/>
+              </w:rPr>
+              <w:t>ArrayList</w:t>
+            </w:r>
+            <w:proofErr w:type="spellEnd"/>
+            <w:r>
+              <w:rPr>
+                <w:rFonts w:ascii="Arial" w:hAnsi="Arial" w:cs="Arial"/>
+              </w:rPr>
+              <w:t xml:space="preserve"> de </w:t>
+            </w:r>
+            <w:proofErr w:type="spellStart"/>
+            <w:r>
+              <w:rPr>
+                <w:rFonts w:ascii="Arial" w:hAnsi="Arial" w:cs="Arial"/>
+              </w:rPr>
+              <w:t>CustomList</w:t>
+            </w:r>
+            <w:proofErr w:type="spellEnd"/>
+            <w:r>
+              <w:rPr>
+                <w:rFonts w:ascii="Arial" w:hAnsi="Arial" w:cs="Arial"/>
+              </w:rPr>
+              <w:t xml:space="preserve"> y una </w:t>
+            </w:r>
+            <w:proofErr w:type="spellStart"/>
+            <w:r>
+              <w:rPr>
+                <w:rFonts w:ascii="Arial" w:hAnsi="Arial" w:cs="Arial"/>
+              </w:rPr>
+              <w:t>CustomList</w:t>
+            </w:r>
+            <w:proofErr w:type="spellEnd"/>
+            <w:r>
+              <w:rPr>
+                <w:rFonts w:ascii="Arial" w:hAnsi="Arial" w:cs="Arial"/>
+              </w:rPr>
+              <w:t xml:space="preserve"> asignada al usuario y un </w:t>
+            </w:r>
+            <w:proofErr w:type="spellStart"/>
+            <w:r>
+              <w:rPr>
+                <w:rFonts w:ascii="Arial" w:hAnsi="Arial" w:cs="Arial"/>
+              </w:rPr>
+              <w:t>hotelListed</w:t>
+            </w:r>
+            <w:proofErr w:type="spellEnd"/>
+            <w:r>
+              <w:rPr>
+                <w:rFonts w:ascii="Arial" w:hAnsi="Arial" w:cs="Arial"/>
+              </w:rPr>
+              <w:t xml:space="preserve"> añadido a la </w:t>
+            </w:r>
+            <w:proofErr w:type="spellStart"/>
+            <w:r>
+              <w:rPr>
+                <w:rFonts w:ascii="Arial" w:hAnsi="Arial" w:cs="Arial"/>
+              </w:rPr>
+              <w:t>CustomList</w:t>
+            </w:r>
+            <w:proofErr w:type="spellEnd"/>
+            <w:r>
+              <w:rPr>
+                <w:rFonts w:ascii="Arial" w:hAnsi="Arial" w:cs="Arial"/>
+              </w:rPr>
+              <w:t>.</w:t>
+            </w:r>
+          </w:p>
+        </w:tc>
+        <w:tc>
+          <w:tcPr>
+            <w:tcW w:w="1766" w:type="dxa"/>
+            <w:tcBorders>
+              <w:top w:val="single" w:sz="4" w:space="0" w:color="auto"/>
+              <w:left w:val="single" w:sz="4" w:space="0" w:color="auto"/>
+              <w:bottom w:val="single" w:sz="4" w:space="0" w:color="auto"/>
+              <w:right w:val="single" w:sz="4" w:space="0" w:color="auto"/>
+            </w:tcBorders>
+            <w:hideMark/>
+          </w:tcPr>
+          <w:p>
+            <w:pPr>
+              <w:spacing w:after="0" w:line="240" w:lineRule="auto"/>
+              <w:rPr>
+                <w:rFonts w:ascii="Arial" w:hAnsi="Arial" w:cs="Arial"/>
+              </w:rPr>
+            </w:pPr>
+          </w:p>
+        </w:tc>
+        <w:tc>
+          <w:tcPr>
+            <w:tcW w:w="1766" w:type="dxa"/>
+            <w:tcBorders>
+              <w:top w:val="single" w:sz="4" w:space="0" w:color="auto"/>
+              <w:left w:val="single" w:sz="4" w:space="0" w:color="auto"/>
+              <w:bottom w:val="single" w:sz="4" w:space="0" w:color="auto"/>
+              <w:right w:val="single" w:sz="4" w:space="0" w:color="auto"/>
+            </w:tcBorders>
+            <w:hideMark/>
+          </w:tcPr>
+          <w:p>
+            <w:pPr>
+              <w:spacing w:after="0" w:line="240" w:lineRule="auto"/>
+              <w:rPr>
+                <w:rFonts w:ascii="Arial" w:hAnsi="Arial" w:cs="Arial"/>
+              </w:rPr>
+            </w:pPr>
+            <w:r>
+              <w:rPr>
+                <w:rFonts w:ascii="Arial" w:hAnsi="Arial" w:cs="Arial"/>
+              </w:rPr>
+              <w:t>Se obtiene un resultado verdadero al buscar el hotel instanciado dentro de la lista de hoteles favoritos del usuario.</w:t>
+            </w:r>
           </w:p>
         </w:tc>
       </w:tr>
@@ -4444,51 +4697,69 @@
                 <w:rFonts w:ascii="Arial" w:hAnsi="Arial" w:cs="Arial"/>
               </w:rPr>
             </w:pPr>
-          </w:p>
-        </w:tc>
-        <w:tc>
-          <w:tcPr>
-            <w:tcW w:w="1766" w:type="dxa"/>
-            <w:tcBorders>
-              <w:top w:val="single" w:sz="4" w:space="0" w:color="auto"/>
-              <w:left w:val="single" w:sz="4" w:space="0" w:color="auto"/>
-              <w:bottom w:val="single" w:sz="4" w:space="0" w:color="auto"/>
-              <w:right w:val="single" w:sz="4" w:space="0" w:color="auto"/>
-            </w:tcBorders>
-            <w:hideMark/>
-          </w:tcPr>
-          <w:p>
-            <w:pPr>
-              <w:spacing w:after="0" w:line="240" w:lineRule="auto"/>
-              <w:rPr>
-                <w:rFonts w:ascii="Arial" w:hAnsi="Arial" w:cs="Arial"/>
-              </w:rPr>
-            </w:pPr>
-          </w:p>
-        </w:tc>
-        <w:tc>
-          <w:tcPr>
-            <w:tcW w:w="1766" w:type="dxa"/>
-            <w:tcBorders>
-              <w:top w:val="single" w:sz="4" w:space="0" w:color="auto"/>
-              <w:left w:val="single" w:sz="4" w:space="0" w:color="auto"/>
-              <w:bottom w:val="single" w:sz="4" w:space="0" w:color="auto"/>
-              <w:right w:val="single" w:sz="4" w:space="0" w:color="auto"/>
-            </w:tcBorders>
-            <w:hideMark/>
-          </w:tcPr>
-          <w:p>
-            <w:pPr>
-              <w:spacing w:after="0" w:line="240" w:lineRule="auto"/>
-              <w:rPr>
-                <w:rFonts w:ascii="Arial" w:hAnsi="Arial" w:cs="Arial"/>
-              </w:rPr>
-            </w:pPr>
+            <w:r>
+              <w:rPr>
+                <w:rFonts w:ascii="Arial" w:hAnsi="Arial" w:cs="Arial"/>
+              </w:rPr>
+              <w:t>“                      ”</w:t>
+            </w:r>
+          </w:p>
+        </w:tc>
+        <w:tc>
+          <w:tcPr>
+            <w:tcW w:w="1766" w:type="dxa"/>
+            <w:tcBorders>
+              <w:top w:val="single" w:sz="4" w:space="0" w:color="auto"/>
+              <w:left w:val="single" w:sz="4" w:space="0" w:color="auto"/>
+              <w:bottom w:val="single" w:sz="4" w:space="0" w:color="auto"/>
+              <w:right w:val="single" w:sz="4" w:space="0" w:color="auto"/>
+            </w:tcBorders>
+            <w:hideMark/>
+          </w:tcPr>
+          <w:p>
+            <w:pPr>
+              <w:spacing w:after="0" w:line="240" w:lineRule="auto"/>
+              <w:rPr>
+                <w:rFonts w:ascii="Arial" w:hAnsi="Arial" w:cs="Arial"/>
+              </w:rPr>
+            </w:pPr>
+          </w:p>
+        </w:tc>
+        <w:tc>
+          <w:tcPr>
+            <w:tcW w:w="1766" w:type="dxa"/>
+            <w:tcBorders>
+              <w:top w:val="single" w:sz="4" w:space="0" w:color="auto"/>
+              <w:left w:val="single" w:sz="4" w:space="0" w:color="auto"/>
+              <w:bottom w:val="single" w:sz="4" w:space="0" w:color="auto"/>
+              <w:right w:val="single" w:sz="4" w:space="0" w:color="auto"/>
+            </w:tcBorders>
+            <w:hideMark/>
+          </w:tcPr>
+          <w:p>
+            <w:pPr>
+              <w:spacing w:after="0" w:line="240" w:lineRule="auto"/>
+              <w:rPr>
+                <w:rFonts w:ascii="Arial" w:hAnsi="Arial" w:cs="Arial"/>
+              </w:rPr>
+            </w:pPr>
+            <w:r>
+              <w:rPr>
+                <w:rFonts w:ascii="Arial" w:hAnsi="Arial" w:cs="Arial"/>
+              </w:rPr>
+              <w:t>Se obtiene un valor falso al buscar el hotel instanciado dentro de la lista de hoteles favoritos del usuario.</w:t>
+            </w:r>
           </w:p>
         </w:tc>
       </w:tr>
     </w:tbl>
     <w:p>
+      <w:pPr>
+        <w:rPr>
+          <w:rFonts w:ascii="Arial" w:hAnsi="Arial" w:cs="Arial"/>
+          <w:bCs/>
+        </w:rPr>
+      </w:pPr>
       <w:r>
         <w:rPr>
           <w:rFonts w:ascii="Arial" w:hAnsi="Arial" w:cs="Arial"/>
@@ -4497,7 +4768,47 @@
         </w:rPr>
         <w:t>Objetivo:</w:t>
       </w:r>
+      <w:r>
+        <w:rPr>
+          <w:rFonts w:ascii="Arial" w:hAnsi="Arial" w:cs="Arial"/>
+          <w:b/>
+          <w:bCs/>
+        </w:rPr>
+        <w:t xml:space="preserve"> </w:t>
+      </w:r>
+      <w:r>
+        <w:rPr>
+          <w:rFonts w:ascii="Arial" w:hAnsi="Arial" w:cs="Arial"/>
+          <w:bCs/>
+        </w:rPr>
+        <w:t xml:space="preserve">Probar que el método de buscar </w:t>
+      </w:r>
+      <w:r>
+        <w:rPr>
+          <w:rFonts w:ascii="Arial" w:hAnsi="Arial" w:cs="Arial"/>
+          <w:bCs/>
+        </w:rPr>
+        <w:t>un hotel favorito dentro de la lista de hoteles favoritos del usuario funciona correctamente.</w:t>
+      </w:r>
     </w:p>
+    <w:p>
+      <w:pPr>
+        <w:spacing w:after="0" w:line="240" w:lineRule="auto"/>
+        <w:jc w:val="both"/>
+        <w:rPr>
+          <w:b/>
+          <w:bCs/>
+        </w:rPr>
+      </w:pPr>
+      <w:r>
+        <w:rPr>
+          <w:b/>
+          <w:bCs/>
+        </w:rPr>
+        <w:br w:type="page"/>
+      </w:r>
+    </w:p>
+    <w:p/>
     <w:tbl>
       <w:tblPr>
         <w:tblStyle w:val="Tablaconcuadrcula"/>
@@ -4744,46 +5055,160 @@
                 <w:rFonts w:ascii="Arial" w:hAnsi="Arial" w:cs="Arial"/>
               </w:rPr>
             </w:pPr>
-          </w:p>
-        </w:tc>
-        <w:tc>
-          <w:tcPr>
-            <w:tcW w:w="1766" w:type="dxa"/>
-            <w:tcBorders>
-              <w:top w:val="single" w:sz="4" w:space="0" w:color="auto"/>
-              <w:left w:val="single" w:sz="4" w:space="0" w:color="auto"/>
-              <w:bottom w:val="single" w:sz="4" w:space="0" w:color="auto"/>
-              <w:right w:val="single" w:sz="4" w:space="0" w:color="auto"/>
-            </w:tcBorders>
-            <w:hideMark/>
-          </w:tcPr>
-          <w:p>
-            <w:pPr>
-              <w:spacing w:after="0" w:line="240" w:lineRule="auto"/>
-              <w:rPr>
-                <w:rFonts w:ascii="Arial" w:hAnsi="Arial" w:cs="Arial"/>
-              </w:rPr>
-            </w:pPr>
-          </w:p>
-        </w:tc>
-        <w:tc>
-          <w:tcPr>
-            <w:tcW w:w="1766" w:type="dxa"/>
-            <w:tcBorders>
-              <w:top w:val="single" w:sz="4" w:space="0" w:color="auto"/>
-              <w:left w:val="single" w:sz="4" w:space="0" w:color="auto"/>
-              <w:bottom w:val="single" w:sz="4" w:space="0" w:color="auto"/>
-              <w:right w:val="single" w:sz="4" w:space="0" w:color="auto"/>
-            </w:tcBorders>
-            <w:hideMark/>
-          </w:tcPr>
-          <w:p>
-            <w:pPr>
-              <w:spacing w:after="0" w:line="240" w:lineRule="auto"/>
-              <w:rPr>
-                <w:rFonts w:ascii="Arial" w:hAnsi="Arial" w:cs="Arial"/>
-              </w:rPr>
-            </w:pPr>
+            <w:r>
+              <w:rPr>
+                <w:rFonts w:ascii="Arial" w:hAnsi="Arial" w:cs="Arial"/>
+              </w:rPr>
+              <w:t xml:space="preserve">Se inicializa un nuevo usuario con respectivos valores, junto a </w:t>
+            </w:r>
+            <w:proofErr w:type="spellStart"/>
+            <w:r>
+              <w:rPr>
+                <w:rFonts w:ascii="Arial" w:hAnsi="Arial" w:cs="Arial"/>
+              </w:rPr>
+              <w:t>el</w:t>
+            </w:r>
+            <w:proofErr w:type="spellEnd"/>
+            <w:r>
+              <w:rPr>
+                <w:rFonts w:ascii="Arial" w:hAnsi="Arial" w:cs="Arial"/>
+              </w:rPr>
+              <w:t xml:space="preserve"> se inicializa una serie de hoteles favoritos que se le asignan, un </w:t>
+            </w:r>
+            <w:proofErr w:type="spellStart"/>
+            <w:r>
+              <w:rPr>
+                <w:rFonts w:ascii="Arial" w:hAnsi="Arial" w:cs="Arial"/>
+              </w:rPr>
+              <w:t>ArrayList</w:t>
+            </w:r>
+            <w:proofErr w:type="spellEnd"/>
+            <w:r>
+              <w:rPr>
+                <w:rFonts w:ascii="Arial" w:hAnsi="Arial" w:cs="Arial"/>
+              </w:rPr>
+              <w:t xml:space="preserve"> de </w:t>
+            </w:r>
+            <w:proofErr w:type="spellStart"/>
+            <w:r>
+              <w:rPr>
+                <w:rFonts w:ascii="Arial" w:hAnsi="Arial" w:cs="Arial"/>
+              </w:rPr>
+              <w:t>CustomList</w:t>
+            </w:r>
+            <w:proofErr w:type="spellEnd"/>
+            <w:r>
+              <w:rPr>
+                <w:rFonts w:ascii="Arial" w:hAnsi="Arial" w:cs="Arial"/>
+              </w:rPr>
+              <w:t xml:space="preserve"> y una </w:t>
+            </w:r>
+            <w:proofErr w:type="spellStart"/>
+            <w:r>
+              <w:rPr>
+                <w:rFonts w:ascii="Arial" w:hAnsi="Arial" w:cs="Arial"/>
+              </w:rPr>
+              <w:t>CustomList</w:t>
+            </w:r>
+            <w:proofErr w:type="spellEnd"/>
+            <w:r>
+              <w:rPr>
+                <w:rFonts w:ascii="Arial" w:hAnsi="Arial" w:cs="Arial"/>
+              </w:rPr>
+              <w:t xml:space="preserve"> asignada al usuario y un </w:t>
+            </w:r>
+            <w:proofErr w:type="spellStart"/>
+            <w:r>
+              <w:rPr>
+                <w:rFonts w:ascii="Arial" w:hAnsi="Arial" w:cs="Arial"/>
+              </w:rPr>
+              <w:t>hotelListed</w:t>
+            </w:r>
+            <w:proofErr w:type="spellEnd"/>
+            <w:r>
+              <w:rPr>
+                <w:rFonts w:ascii="Arial" w:hAnsi="Arial" w:cs="Arial"/>
+              </w:rPr>
+              <w:t xml:space="preserve"> añadido a la </w:t>
+            </w:r>
+            <w:proofErr w:type="spellStart"/>
+            <w:r>
+              <w:rPr>
+                <w:rFonts w:ascii="Arial" w:hAnsi="Arial" w:cs="Arial"/>
+              </w:rPr>
+              <w:t>CustomList</w:t>
+            </w:r>
+            <w:proofErr w:type="spellEnd"/>
+            <w:r>
+              <w:rPr>
+                <w:rFonts w:ascii="Arial" w:hAnsi="Arial" w:cs="Arial"/>
+              </w:rPr>
+              <w:t>.</w:t>
+            </w:r>
+          </w:p>
+        </w:tc>
+        <w:tc>
+          <w:tcPr>
+            <w:tcW w:w="1766" w:type="dxa"/>
+            <w:tcBorders>
+              <w:top w:val="single" w:sz="4" w:space="0" w:color="auto"/>
+              <w:left w:val="single" w:sz="4" w:space="0" w:color="auto"/>
+              <w:bottom w:val="single" w:sz="4" w:space="0" w:color="auto"/>
+              <w:right w:val="single" w:sz="4" w:space="0" w:color="auto"/>
+            </w:tcBorders>
+            <w:hideMark/>
+          </w:tcPr>
+          <w:p>
+            <w:pPr>
+              <w:spacing w:after="0" w:line="240" w:lineRule="auto"/>
+              <w:rPr>
+                <w:rFonts w:ascii="Arial" w:hAnsi="Arial" w:cs="Arial"/>
+              </w:rPr>
+            </w:pPr>
+          </w:p>
+        </w:tc>
+        <w:tc>
+          <w:tcPr>
+            <w:tcW w:w="1766" w:type="dxa"/>
+            <w:tcBorders>
+              <w:top w:val="single" w:sz="4" w:space="0" w:color="auto"/>
+              <w:left w:val="single" w:sz="4" w:space="0" w:color="auto"/>
+              <w:bottom w:val="single" w:sz="4" w:space="0" w:color="auto"/>
+              <w:right w:val="single" w:sz="4" w:space="0" w:color="auto"/>
+            </w:tcBorders>
+            <w:hideMark/>
+          </w:tcPr>
+          <w:p>
+            <w:pPr>
+              <w:spacing w:after="0" w:line="240" w:lineRule="auto"/>
+              <w:rPr>
+                <w:rFonts w:ascii="Arial" w:hAnsi="Arial" w:cs="Arial"/>
+              </w:rPr>
+            </w:pPr>
+            <w:r>
+              <w:rPr>
+                <w:rFonts w:ascii="Arial" w:hAnsi="Arial" w:cs="Arial"/>
+              </w:rPr>
+              <w:t xml:space="preserve">Se obtiene un valor verdadero </w:t>
+            </w:r>
+            <w:r>
+              <w:rPr>
+                <w:rFonts w:ascii="Arial" w:hAnsi="Arial" w:cs="Arial"/>
+              </w:rPr>
+              <w:t xml:space="preserve">al comprobar </w:t>
+            </w:r>
+            <w:r>
+              <w:rPr>
+                <w:rFonts w:ascii="Arial" w:hAnsi="Arial" w:cs="Arial"/>
+              </w:rPr>
+              <w:t>que si la habitación reservada instanciada se encuentra en la lista de habitaciones reservadas del usuari</w:t>
+            </w:r>
+            <w:r>
+              <w:rPr>
+                <w:rFonts w:ascii="Arial" w:hAnsi="Arial" w:cs="Arial"/>
+              </w:rPr>
+              <w:t>o.</w:t>
+            </w:r>
           </w:p>
         </w:tc>
       </w:tr>
@@ -4897,8 +5322,22 @@
           <w:b/>
           <w:bCs/>
         </w:rPr>
-        <w:lastRenderedPageBreak/>
         <w:t>Objetivo:</w:t>
+      </w:r>
+      <w:r>
+        <w:rPr>
+          <w:rFonts w:ascii="Arial" w:hAnsi="Arial" w:cs="Arial"/>
+          <w:b/>
+          <w:bCs/>
+        </w:rPr>
+        <w:t xml:space="preserve"> </w:t>
+      </w:r>
+      <w:r>
+        <w:rPr>
+          <w:rFonts w:ascii="Arial" w:hAnsi="Arial" w:cs="Arial"/>
+          <w:bCs/>
+        </w:rPr>
+        <w:t>Probar que el método de añadir una habitación a las reservas del usuario funciona correctamente.</w:t>
       </w:r>
     </w:p>
     <w:p/>
@@ -5162,46 +5601,142 @@
                 <w:rFonts w:ascii="Arial" w:hAnsi="Arial" w:cs="Arial"/>
               </w:rPr>
             </w:pPr>
-          </w:p>
-        </w:tc>
-        <w:tc>
-          <w:tcPr>
-            <w:tcW w:w="1766" w:type="dxa"/>
-            <w:tcBorders>
-              <w:top w:val="single" w:sz="4" w:space="0" w:color="auto"/>
-              <w:left w:val="single" w:sz="4" w:space="0" w:color="auto"/>
-              <w:bottom w:val="single" w:sz="4" w:space="0" w:color="auto"/>
-              <w:right w:val="single" w:sz="4" w:space="0" w:color="auto"/>
-            </w:tcBorders>
-            <w:hideMark/>
-          </w:tcPr>
-          <w:p>
-            <w:pPr>
-              <w:spacing w:after="0" w:line="240" w:lineRule="auto"/>
-              <w:rPr>
-                <w:rFonts w:ascii="Arial" w:hAnsi="Arial" w:cs="Arial"/>
-              </w:rPr>
-            </w:pPr>
-          </w:p>
-        </w:tc>
-        <w:tc>
-          <w:tcPr>
-            <w:tcW w:w="1766" w:type="dxa"/>
-            <w:tcBorders>
-              <w:top w:val="single" w:sz="4" w:space="0" w:color="auto"/>
-              <w:left w:val="single" w:sz="4" w:space="0" w:color="auto"/>
-              <w:bottom w:val="single" w:sz="4" w:space="0" w:color="auto"/>
-              <w:right w:val="single" w:sz="4" w:space="0" w:color="auto"/>
-            </w:tcBorders>
-            <w:hideMark/>
-          </w:tcPr>
-          <w:p>
-            <w:pPr>
-              <w:spacing w:after="0" w:line="240" w:lineRule="auto"/>
-              <w:rPr>
-                <w:rFonts w:ascii="Arial" w:hAnsi="Arial" w:cs="Arial"/>
-              </w:rPr>
-            </w:pPr>
+            <w:r>
+              <w:rPr>
+                <w:rFonts w:ascii="Arial" w:hAnsi="Arial" w:cs="Arial"/>
+              </w:rPr>
+              <w:t xml:space="preserve">Se inicializa un nuevo usuario con respectivos valores, junto a </w:t>
+            </w:r>
+            <w:proofErr w:type="spellStart"/>
+            <w:r>
+              <w:rPr>
+                <w:rFonts w:ascii="Arial" w:hAnsi="Arial" w:cs="Arial"/>
+              </w:rPr>
+              <w:t>el</w:t>
+            </w:r>
+            <w:proofErr w:type="spellEnd"/>
+            <w:r>
+              <w:rPr>
+                <w:rFonts w:ascii="Arial" w:hAnsi="Arial" w:cs="Arial"/>
+              </w:rPr>
+              <w:t xml:space="preserve"> se inicializa una serie de hoteles favoritos que se le asignan, un </w:t>
+            </w:r>
+            <w:proofErr w:type="spellStart"/>
+            <w:r>
+              <w:rPr>
+                <w:rFonts w:ascii="Arial" w:hAnsi="Arial" w:cs="Arial"/>
+              </w:rPr>
+              <w:t>ArrayList</w:t>
+            </w:r>
+            <w:proofErr w:type="spellEnd"/>
+            <w:r>
+              <w:rPr>
+                <w:rFonts w:ascii="Arial" w:hAnsi="Arial" w:cs="Arial"/>
+              </w:rPr>
+              <w:t xml:space="preserve"> de </w:t>
+            </w:r>
+            <w:proofErr w:type="spellStart"/>
+            <w:r>
+              <w:rPr>
+                <w:rFonts w:ascii="Arial" w:hAnsi="Arial" w:cs="Arial"/>
+              </w:rPr>
+              <w:t>CustomList</w:t>
+            </w:r>
+            <w:proofErr w:type="spellEnd"/>
+            <w:r>
+              <w:rPr>
+                <w:rFonts w:ascii="Arial" w:hAnsi="Arial" w:cs="Arial"/>
+              </w:rPr>
+              <w:t xml:space="preserve"> y una </w:t>
+            </w:r>
+            <w:proofErr w:type="spellStart"/>
+            <w:r>
+              <w:rPr>
+                <w:rFonts w:ascii="Arial" w:hAnsi="Arial" w:cs="Arial"/>
+              </w:rPr>
+              <w:t>CustomList</w:t>
+            </w:r>
+            <w:proofErr w:type="spellEnd"/>
+            <w:r>
+              <w:rPr>
+                <w:rFonts w:ascii="Arial" w:hAnsi="Arial" w:cs="Arial"/>
+              </w:rPr>
+              <w:t xml:space="preserve"> asignada al usuario y un </w:t>
+            </w:r>
+            <w:proofErr w:type="spellStart"/>
+            <w:r>
+              <w:rPr>
+                <w:rFonts w:ascii="Arial" w:hAnsi="Arial" w:cs="Arial"/>
+              </w:rPr>
+              <w:t>hotelListed</w:t>
+            </w:r>
+            <w:proofErr w:type="spellEnd"/>
+            <w:r>
+              <w:rPr>
+                <w:rFonts w:ascii="Arial" w:hAnsi="Arial" w:cs="Arial"/>
+              </w:rPr>
+              <w:t xml:space="preserve"> añadido a la </w:t>
+            </w:r>
+            <w:proofErr w:type="spellStart"/>
+            <w:r>
+              <w:rPr>
+                <w:rFonts w:ascii="Arial" w:hAnsi="Arial" w:cs="Arial"/>
+              </w:rPr>
+              <w:t>CustomList</w:t>
+            </w:r>
+            <w:proofErr w:type="spellEnd"/>
+            <w:r>
+              <w:rPr>
+                <w:rFonts w:ascii="Arial" w:hAnsi="Arial" w:cs="Arial"/>
+              </w:rPr>
+              <w:t>.</w:t>
+            </w:r>
+          </w:p>
+        </w:tc>
+        <w:tc>
+          <w:tcPr>
+            <w:tcW w:w="1766" w:type="dxa"/>
+            <w:tcBorders>
+              <w:top w:val="single" w:sz="4" w:space="0" w:color="auto"/>
+              <w:left w:val="single" w:sz="4" w:space="0" w:color="auto"/>
+              <w:bottom w:val="single" w:sz="4" w:space="0" w:color="auto"/>
+              <w:right w:val="single" w:sz="4" w:space="0" w:color="auto"/>
+            </w:tcBorders>
+            <w:hideMark/>
+          </w:tcPr>
+          <w:p>
+            <w:pPr>
+              <w:spacing w:after="0" w:line="240" w:lineRule="auto"/>
+              <w:rPr>
+                <w:rFonts w:ascii="Arial" w:hAnsi="Arial" w:cs="Arial"/>
+              </w:rPr>
+            </w:pPr>
+          </w:p>
+        </w:tc>
+        <w:tc>
+          <w:tcPr>
+            <w:tcW w:w="1766" w:type="dxa"/>
+            <w:tcBorders>
+              <w:top w:val="single" w:sz="4" w:space="0" w:color="auto"/>
+              <w:left w:val="single" w:sz="4" w:space="0" w:color="auto"/>
+              <w:bottom w:val="single" w:sz="4" w:space="0" w:color="auto"/>
+              <w:right w:val="single" w:sz="4" w:space="0" w:color="auto"/>
+            </w:tcBorders>
+            <w:hideMark/>
+          </w:tcPr>
+          <w:p>
+            <w:pPr>
+              <w:spacing w:after="0" w:line="240" w:lineRule="auto"/>
+              <w:rPr>
+                <w:rFonts w:ascii="Arial" w:hAnsi="Arial" w:cs="Arial"/>
+              </w:rPr>
+            </w:pPr>
+            <w:r>
+              <w:rPr>
+                <w:rFonts w:ascii="Arial" w:hAnsi="Arial" w:cs="Arial"/>
+              </w:rPr>
+              <w:t>Se obtiene un valor verdadero al comprobar si la nueva lista personalizada se encuentra entre las listas del usuario.</w:t>
+            </w:r>
           </w:p>
         </w:tc>
       </w:tr>
@@ -5309,6 +5844,12 @@
       </w:tr>
     </w:tbl>
     <w:p>
+      <w:pPr>
+        <w:rPr>
+          <w:rFonts w:ascii="Arial" w:hAnsi="Arial" w:cs="Arial"/>
+          <w:bCs/>
+        </w:rPr>
+      </w:pPr>
       <w:r>
         <w:rPr>
           <w:rFonts w:ascii="Arial" w:hAnsi="Arial" w:cs="Arial"/>
@@ -5317,7 +5858,47 @@
         </w:rPr>
         <w:t>Objetivo:</w:t>
       </w:r>
+      <w:r>
+        <w:rPr>
+          <w:rFonts w:ascii="Arial" w:hAnsi="Arial" w:cs="Arial"/>
+          <w:b/>
+          <w:bCs/>
+        </w:rPr>
+        <w:t xml:space="preserve"> </w:t>
+      </w:r>
+      <w:r>
+        <w:rPr>
+          <w:rFonts w:ascii="Arial" w:hAnsi="Arial" w:cs="Arial"/>
+          <w:bCs/>
+        </w:rPr>
+        <w:t>Probar que el método de crear una nueva lista personalizada</w:t>
+      </w:r>
+      <w:r>
+        <w:rPr>
+          <w:rFonts w:ascii="Arial" w:hAnsi="Arial" w:cs="Arial"/>
+          <w:bCs/>
+        </w:rPr>
+        <w:t xml:space="preserve"> del usuario funciona correctamente.</w:t>
+      </w:r>
     </w:p>
+    <w:p>
+      <w:pPr>
+        <w:spacing w:after="0" w:line="240" w:lineRule="auto"/>
+        <w:jc w:val="both"/>
+        <w:rPr>
+          <w:b/>
+          <w:bCs/>
+        </w:rPr>
+      </w:pPr>
+      <w:r>
+        <w:rPr>
+          <w:b/>
+          <w:bCs/>
+        </w:rPr>
+        <w:br w:type="page"/>
+      </w:r>
+    </w:p>
+    <w:p/>
     <w:tbl>
       <w:tblPr>
         <w:tblStyle w:val="Tablaconcuadrcula"/>
@@ -5578,46 +6159,148 @@
                 <w:rFonts w:ascii="Arial" w:hAnsi="Arial" w:cs="Arial"/>
               </w:rPr>
             </w:pPr>
-          </w:p>
-        </w:tc>
-        <w:tc>
-          <w:tcPr>
-            <w:tcW w:w="1766" w:type="dxa"/>
-            <w:tcBorders>
-              <w:top w:val="single" w:sz="4" w:space="0" w:color="auto"/>
-              <w:left w:val="single" w:sz="4" w:space="0" w:color="auto"/>
-              <w:bottom w:val="single" w:sz="4" w:space="0" w:color="auto"/>
-              <w:right w:val="single" w:sz="4" w:space="0" w:color="auto"/>
-            </w:tcBorders>
-            <w:hideMark/>
-          </w:tcPr>
-          <w:p>
-            <w:pPr>
-              <w:spacing w:after="0" w:line="240" w:lineRule="auto"/>
-              <w:rPr>
-                <w:rFonts w:ascii="Arial" w:hAnsi="Arial" w:cs="Arial"/>
-              </w:rPr>
-            </w:pPr>
-          </w:p>
-        </w:tc>
-        <w:tc>
-          <w:tcPr>
-            <w:tcW w:w="1766" w:type="dxa"/>
-            <w:tcBorders>
-              <w:top w:val="single" w:sz="4" w:space="0" w:color="auto"/>
-              <w:left w:val="single" w:sz="4" w:space="0" w:color="auto"/>
-              <w:bottom w:val="single" w:sz="4" w:space="0" w:color="auto"/>
-              <w:right w:val="single" w:sz="4" w:space="0" w:color="auto"/>
-            </w:tcBorders>
-            <w:hideMark/>
-          </w:tcPr>
-          <w:p>
-            <w:pPr>
-              <w:spacing w:after="0" w:line="240" w:lineRule="auto"/>
-              <w:rPr>
-                <w:rFonts w:ascii="Arial" w:hAnsi="Arial" w:cs="Arial"/>
-              </w:rPr>
-            </w:pPr>
+            <w:r>
+              <w:rPr>
+                <w:rFonts w:ascii="Arial" w:hAnsi="Arial" w:cs="Arial"/>
+              </w:rPr>
+              <w:t xml:space="preserve">Se inicializa un nuevo usuario con respectivos valores, junto a </w:t>
+            </w:r>
+            <w:proofErr w:type="spellStart"/>
+            <w:r>
+              <w:rPr>
+                <w:rFonts w:ascii="Arial" w:hAnsi="Arial" w:cs="Arial"/>
+              </w:rPr>
+              <w:t>el</w:t>
+            </w:r>
+            <w:proofErr w:type="spellEnd"/>
+            <w:r>
+              <w:rPr>
+                <w:rFonts w:ascii="Arial" w:hAnsi="Arial" w:cs="Arial"/>
+              </w:rPr>
+              <w:t xml:space="preserve"> se inicializa una serie de hoteles favoritos que se le asignan, un </w:t>
+            </w:r>
+            <w:proofErr w:type="spellStart"/>
+            <w:r>
+              <w:rPr>
+                <w:rFonts w:ascii="Arial" w:hAnsi="Arial" w:cs="Arial"/>
+              </w:rPr>
+              <w:t>ArrayList</w:t>
+            </w:r>
+            <w:proofErr w:type="spellEnd"/>
+            <w:r>
+              <w:rPr>
+                <w:rFonts w:ascii="Arial" w:hAnsi="Arial" w:cs="Arial"/>
+              </w:rPr>
+              <w:t xml:space="preserve"> de </w:t>
+            </w:r>
+            <w:proofErr w:type="spellStart"/>
+            <w:r>
+              <w:rPr>
+                <w:rFonts w:ascii="Arial" w:hAnsi="Arial" w:cs="Arial"/>
+              </w:rPr>
+              <w:t>CustomList</w:t>
+            </w:r>
+            <w:proofErr w:type="spellEnd"/>
+            <w:r>
+              <w:rPr>
+                <w:rFonts w:ascii="Arial" w:hAnsi="Arial" w:cs="Arial"/>
+              </w:rPr>
+              <w:t xml:space="preserve"> y una </w:t>
+            </w:r>
+            <w:proofErr w:type="spellStart"/>
+            <w:r>
+              <w:rPr>
+                <w:rFonts w:ascii="Arial" w:hAnsi="Arial" w:cs="Arial"/>
+              </w:rPr>
+              <w:t>CustomList</w:t>
+            </w:r>
+            <w:proofErr w:type="spellEnd"/>
+            <w:r>
+              <w:rPr>
+                <w:rFonts w:ascii="Arial" w:hAnsi="Arial" w:cs="Arial"/>
+              </w:rPr>
+              <w:t xml:space="preserve"> asignada al usuario y un </w:t>
+            </w:r>
+            <w:proofErr w:type="spellStart"/>
+            <w:r>
+              <w:rPr>
+                <w:rFonts w:ascii="Arial" w:hAnsi="Arial" w:cs="Arial"/>
+              </w:rPr>
+              <w:t>hotelListed</w:t>
+            </w:r>
+            <w:proofErr w:type="spellEnd"/>
+            <w:r>
+              <w:rPr>
+                <w:rFonts w:ascii="Arial" w:hAnsi="Arial" w:cs="Arial"/>
+              </w:rPr>
+              <w:t xml:space="preserve"> añadido a la </w:t>
+            </w:r>
+            <w:proofErr w:type="spellStart"/>
+            <w:r>
+              <w:rPr>
+                <w:rFonts w:ascii="Arial" w:hAnsi="Arial" w:cs="Arial"/>
+              </w:rPr>
+              <w:t>CustomList</w:t>
+            </w:r>
+            <w:proofErr w:type="spellEnd"/>
+            <w:r>
+              <w:rPr>
+                <w:rFonts w:ascii="Arial" w:hAnsi="Arial" w:cs="Arial"/>
+              </w:rPr>
+              <w:t>.</w:t>
+            </w:r>
+          </w:p>
+        </w:tc>
+        <w:tc>
+          <w:tcPr>
+            <w:tcW w:w="1766" w:type="dxa"/>
+            <w:tcBorders>
+              <w:top w:val="single" w:sz="4" w:space="0" w:color="auto"/>
+              <w:left w:val="single" w:sz="4" w:space="0" w:color="auto"/>
+              <w:bottom w:val="single" w:sz="4" w:space="0" w:color="auto"/>
+              <w:right w:val="single" w:sz="4" w:space="0" w:color="auto"/>
+            </w:tcBorders>
+            <w:hideMark/>
+          </w:tcPr>
+          <w:p>
+            <w:pPr>
+              <w:spacing w:after="0" w:line="240" w:lineRule="auto"/>
+              <w:rPr>
+                <w:rFonts w:ascii="Arial" w:hAnsi="Arial" w:cs="Arial"/>
+              </w:rPr>
+            </w:pPr>
+          </w:p>
+        </w:tc>
+        <w:tc>
+          <w:tcPr>
+            <w:tcW w:w="1766" w:type="dxa"/>
+            <w:tcBorders>
+              <w:top w:val="single" w:sz="4" w:space="0" w:color="auto"/>
+              <w:left w:val="single" w:sz="4" w:space="0" w:color="auto"/>
+              <w:bottom w:val="single" w:sz="4" w:space="0" w:color="auto"/>
+              <w:right w:val="single" w:sz="4" w:space="0" w:color="auto"/>
+            </w:tcBorders>
+            <w:hideMark/>
+          </w:tcPr>
+          <w:p>
+            <w:pPr>
+              <w:spacing w:after="0" w:line="240" w:lineRule="auto"/>
+              <w:rPr>
+                <w:rFonts w:ascii="Arial" w:hAnsi="Arial" w:cs="Arial"/>
+              </w:rPr>
+            </w:pPr>
+            <w:r>
+              <w:rPr>
+                <w:rFonts w:ascii="Arial" w:hAnsi="Arial" w:cs="Arial"/>
+              </w:rPr>
+              <w:t xml:space="preserve">Se obtiene un valor verdadero al comprobar </w:t>
+            </w:r>
+            <w:r>
+              <w:rPr>
+                <w:rFonts w:ascii="Arial" w:hAnsi="Arial" w:cs="Arial"/>
+              </w:rPr>
+              <w:t>si el hotel se a añadido a la lista personalizada seleccionada por el usuario.</w:t>
+            </w:r>
           </w:p>
         </w:tc>
       </w:tr>
@@ -5728,7 +6411,6 @@
       <w:pPr>
         <w:rPr>
           <w:rFonts w:ascii="Arial" w:hAnsi="Arial" w:cs="Arial"/>
-          <w:b/>
           <w:bCs/>
         </w:rPr>
       </w:pPr>
@@ -5740,6 +6422,30 @@
         </w:rPr>
         <w:t>Objetivo:</w:t>
       </w:r>
+      <w:r>
+        <w:rPr>
+          <w:rFonts w:ascii="Arial" w:hAnsi="Arial" w:cs="Arial"/>
+          <w:b/>
+          <w:bCs/>
+        </w:rPr>
+        <w:t xml:space="preserve"> </w:t>
+      </w:r>
+      <w:r>
+        <w:rPr>
+          <w:rFonts w:ascii="Arial" w:hAnsi="Arial" w:cs="Arial"/>
+          <w:bCs/>
+        </w:rPr>
+        <w:t>Probar que el método de añadir hoteles a una lista personalizada del usuario funciona correctamente.</w:t>
+      </w:r>
+    </w:p>
+    <w:p>
+      <w:pPr>
+        <w:rPr>
+          <w:rFonts w:ascii="Arial" w:hAnsi="Arial" w:cs="Arial"/>
+          <w:b/>
+          <w:bCs/>
+        </w:rPr>
+      </w:pPr>
     </w:p>
     <w:tbl>
       <w:tblPr>
@@ -5989,46 +6695,142 @@
                 <w:rFonts w:ascii="Arial" w:hAnsi="Arial" w:cs="Arial"/>
               </w:rPr>
             </w:pPr>
-          </w:p>
-        </w:tc>
-        <w:tc>
-          <w:tcPr>
-            <w:tcW w:w="1766" w:type="dxa"/>
-            <w:tcBorders>
-              <w:top w:val="single" w:sz="4" w:space="0" w:color="auto"/>
-              <w:left w:val="single" w:sz="4" w:space="0" w:color="auto"/>
-              <w:bottom w:val="single" w:sz="4" w:space="0" w:color="auto"/>
-              <w:right w:val="single" w:sz="4" w:space="0" w:color="auto"/>
-            </w:tcBorders>
-            <w:hideMark/>
-          </w:tcPr>
-          <w:p>
-            <w:pPr>
-              <w:spacing w:after="0" w:line="240" w:lineRule="auto"/>
-              <w:rPr>
-                <w:rFonts w:ascii="Arial" w:hAnsi="Arial" w:cs="Arial"/>
-              </w:rPr>
-            </w:pPr>
-          </w:p>
-        </w:tc>
-        <w:tc>
-          <w:tcPr>
-            <w:tcW w:w="1766" w:type="dxa"/>
-            <w:tcBorders>
-              <w:top w:val="single" w:sz="4" w:space="0" w:color="auto"/>
-              <w:left w:val="single" w:sz="4" w:space="0" w:color="auto"/>
-              <w:bottom w:val="single" w:sz="4" w:space="0" w:color="auto"/>
-              <w:right w:val="single" w:sz="4" w:space="0" w:color="auto"/>
-            </w:tcBorders>
-            <w:hideMark/>
-          </w:tcPr>
-          <w:p>
-            <w:pPr>
-              <w:spacing w:after="0" w:line="240" w:lineRule="auto"/>
-              <w:rPr>
-                <w:rFonts w:ascii="Arial" w:hAnsi="Arial" w:cs="Arial"/>
-              </w:rPr>
-            </w:pPr>
+            <w:r>
+              <w:rPr>
+                <w:rFonts w:ascii="Arial" w:hAnsi="Arial" w:cs="Arial"/>
+              </w:rPr>
+              <w:t xml:space="preserve">Se inicializa un nuevo usuario con respectivos valores, junto a </w:t>
+            </w:r>
+            <w:proofErr w:type="spellStart"/>
+            <w:r>
+              <w:rPr>
+                <w:rFonts w:ascii="Arial" w:hAnsi="Arial" w:cs="Arial"/>
+              </w:rPr>
+              <w:t>el</w:t>
+            </w:r>
+            <w:proofErr w:type="spellEnd"/>
+            <w:r>
+              <w:rPr>
+                <w:rFonts w:ascii="Arial" w:hAnsi="Arial" w:cs="Arial"/>
+              </w:rPr>
+              <w:t xml:space="preserve"> se inicializa una serie de hoteles favoritos que se le asignan, un </w:t>
+            </w:r>
+            <w:proofErr w:type="spellStart"/>
+            <w:r>
+              <w:rPr>
+                <w:rFonts w:ascii="Arial" w:hAnsi="Arial" w:cs="Arial"/>
+              </w:rPr>
+              <w:t>ArrayList</w:t>
+            </w:r>
+            <w:proofErr w:type="spellEnd"/>
+            <w:r>
+              <w:rPr>
+                <w:rFonts w:ascii="Arial" w:hAnsi="Arial" w:cs="Arial"/>
+              </w:rPr>
+              <w:t xml:space="preserve"> de </w:t>
+            </w:r>
+            <w:proofErr w:type="spellStart"/>
+            <w:r>
+              <w:rPr>
+                <w:rFonts w:ascii="Arial" w:hAnsi="Arial" w:cs="Arial"/>
+              </w:rPr>
+              <w:t>CustomList</w:t>
+            </w:r>
+            <w:proofErr w:type="spellEnd"/>
+            <w:r>
+              <w:rPr>
+                <w:rFonts w:ascii="Arial" w:hAnsi="Arial" w:cs="Arial"/>
+              </w:rPr>
+              <w:t xml:space="preserve"> y una </w:t>
+            </w:r>
+            <w:proofErr w:type="spellStart"/>
+            <w:r>
+              <w:rPr>
+                <w:rFonts w:ascii="Arial" w:hAnsi="Arial" w:cs="Arial"/>
+              </w:rPr>
+              <w:t>CustomList</w:t>
+            </w:r>
+            <w:proofErr w:type="spellEnd"/>
+            <w:r>
+              <w:rPr>
+                <w:rFonts w:ascii="Arial" w:hAnsi="Arial" w:cs="Arial"/>
+              </w:rPr>
+              <w:t xml:space="preserve"> asignada al usuario y un </w:t>
+            </w:r>
+            <w:proofErr w:type="spellStart"/>
+            <w:r>
+              <w:rPr>
+                <w:rFonts w:ascii="Arial" w:hAnsi="Arial" w:cs="Arial"/>
+              </w:rPr>
+              <w:t>hotelListed</w:t>
+            </w:r>
+            <w:proofErr w:type="spellEnd"/>
+            <w:r>
+              <w:rPr>
+                <w:rFonts w:ascii="Arial" w:hAnsi="Arial" w:cs="Arial"/>
+              </w:rPr>
+              <w:t xml:space="preserve"> añadido a la </w:t>
+            </w:r>
+            <w:proofErr w:type="spellStart"/>
+            <w:r>
+              <w:rPr>
+                <w:rFonts w:ascii="Arial" w:hAnsi="Arial" w:cs="Arial"/>
+              </w:rPr>
+              <w:t>CustomList</w:t>
+            </w:r>
+            <w:proofErr w:type="spellEnd"/>
+            <w:r>
+              <w:rPr>
+                <w:rFonts w:ascii="Arial" w:hAnsi="Arial" w:cs="Arial"/>
+              </w:rPr>
+              <w:t>.</w:t>
+            </w:r>
+          </w:p>
+        </w:tc>
+        <w:tc>
+          <w:tcPr>
+            <w:tcW w:w="1766" w:type="dxa"/>
+            <w:tcBorders>
+              <w:top w:val="single" w:sz="4" w:space="0" w:color="auto"/>
+              <w:left w:val="single" w:sz="4" w:space="0" w:color="auto"/>
+              <w:bottom w:val="single" w:sz="4" w:space="0" w:color="auto"/>
+              <w:right w:val="single" w:sz="4" w:space="0" w:color="auto"/>
+            </w:tcBorders>
+            <w:hideMark/>
+          </w:tcPr>
+          <w:p>
+            <w:pPr>
+              <w:spacing w:after="0" w:line="240" w:lineRule="auto"/>
+              <w:rPr>
+                <w:rFonts w:ascii="Arial" w:hAnsi="Arial" w:cs="Arial"/>
+              </w:rPr>
+            </w:pPr>
+          </w:p>
+        </w:tc>
+        <w:tc>
+          <w:tcPr>
+            <w:tcW w:w="1766" w:type="dxa"/>
+            <w:tcBorders>
+              <w:top w:val="single" w:sz="4" w:space="0" w:color="auto"/>
+              <w:left w:val="single" w:sz="4" w:space="0" w:color="auto"/>
+              <w:bottom w:val="single" w:sz="4" w:space="0" w:color="auto"/>
+              <w:right w:val="single" w:sz="4" w:space="0" w:color="auto"/>
+            </w:tcBorders>
+            <w:hideMark/>
+          </w:tcPr>
+          <w:p>
+            <w:pPr>
+              <w:spacing w:after="0" w:line="240" w:lineRule="auto"/>
+              <w:rPr>
+                <w:rFonts w:ascii="Arial" w:hAnsi="Arial" w:cs="Arial"/>
+              </w:rPr>
+            </w:pPr>
+            <w:r>
+              <w:rPr>
+                <w:rFonts w:ascii="Arial" w:hAnsi="Arial" w:cs="Arial"/>
+              </w:rPr>
+              <w:t>Se obtiene que, al comparar el historial añadido al historial de búsqueda del usuario es el mismo que el indicado.</w:t>
+            </w:r>
           </w:p>
         </w:tc>
       </w:tr>
@@ -6139,7 +6941,6 @@
       <w:pPr>
         <w:rPr>
           <w:rFonts w:ascii="Arial" w:hAnsi="Arial" w:cs="Arial"/>
-          <w:b/>
           <w:bCs/>
         </w:rPr>
       </w:pPr>
@@ -6151,6 +6952,56 @@
         </w:rPr>
         <w:t>Objetivo:</w:t>
       </w:r>
+      <w:r>
+        <w:rPr>
+          <w:rFonts w:ascii="Arial" w:hAnsi="Arial" w:cs="Arial"/>
+          <w:b/>
+          <w:bCs/>
+        </w:rPr>
+        <w:t xml:space="preserve"> </w:t>
+      </w:r>
+      <w:r>
+        <w:rPr>
+          <w:rFonts w:ascii="Arial" w:hAnsi="Arial" w:cs="Arial"/>
+          <w:bCs/>
+        </w:rPr>
+        <w:t xml:space="preserve">Probar que el método de </w:t>
+      </w:r>
+      <w:r>
+        <w:rPr>
+          <w:rFonts w:ascii="Arial" w:hAnsi="Arial" w:cs="Arial"/>
+          <w:bCs/>
+        </w:rPr>
+        <w:t>añadir un nuevo registro al historial de búsqueda del usuario funciona de manera correcta.</w:t>
+      </w:r>
+    </w:p>
+    <w:p>
+      <w:pPr>
+        <w:spacing w:after="0" w:line="240" w:lineRule="auto"/>
+        <w:jc w:val="both"/>
+        <w:rPr>
+          <w:rFonts w:ascii="Arial" w:hAnsi="Arial" w:cs="Arial"/>
+          <w:b/>
+          <w:bCs/>
+        </w:rPr>
+      </w:pPr>
+      <w:r>
+        <w:rPr>
+          <w:rFonts w:ascii="Arial" w:hAnsi="Arial" w:cs="Arial"/>
+          <w:b/>
+          <w:bCs/>
+        </w:rPr>
+        <w:br w:type="page"/>
+      </w:r>
+    </w:p>
+    <w:p>
+      <w:pPr>
+        <w:rPr>
+          <w:rFonts w:ascii="Arial" w:hAnsi="Arial" w:cs="Arial"/>
+          <w:b/>
+          <w:bCs/>
+        </w:rPr>
+      </w:pPr>
     </w:p>
     <w:tbl>
       <w:tblPr>
@@ -6400,46 +7251,142 @@
                 <w:rFonts w:ascii="Arial" w:hAnsi="Arial" w:cs="Arial"/>
               </w:rPr>
             </w:pPr>
-          </w:p>
-        </w:tc>
-        <w:tc>
-          <w:tcPr>
-            <w:tcW w:w="1766" w:type="dxa"/>
-            <w:tcBorders>
-              <w:top w:val="single" w:sz="4" w:space="0" w:color="auto"/>
-              <w:left w:val="single" w:sz="4" w:space="0" w:color="auto"/>
-              <w:bottom w:val="single" w:sz="4" w:space="0" w:color="auto"/>
-              <w:right w:val="single" w:sz="4" w:space="0" w:color="auto"/>
-            </w:tcBorders>
-            <w:hideMark/>
-          </w:tcPr>
-          <w:p>
-            <w:pPr>
-              <w:spacing w:after="0" w:line="240" w:lineRule="auto"/>
-              <w:rPr>
-                <w:rFonts w:ascii="Arial" w:hAnsi="Arial" w:cs="Arial"/>
-              </w:rPr>
-            </w:pPr>
-          </w:p>
-        </w:tc>
-        <w:tc>
-          <w:tcPr>
-            <w:tcW w:w="1766" w:type="dxa"/>
-            <w:tcBorders>
-              <w:top w:val="single" w:sz="4" w:space="0" w:color="auto"/>
-              <w:left w:val="single" w:sz="4" w:space="0" w:color="auto"/>
-              <w:bottom w:val="single" w:sz="4" w:space="0" w:color="auto"/>
-              <w:right w:val="single" w:sz="4" w:space="0" w:color="auto"/>
-            </w:tcBorders>
-            <w:hideMark/>
-          </w:tcPr>
-          <w:p>
-            <w:pPr>
-              <w:spacing w:after="0" w:line="240" w:lineRule="auto"/>
-              <w:rPr>
-                <w:rFonts w:ascii="Arial" w:hAnsi="Arial" w:cs="Arial"/>
-              </w:rPr>
-            </w:pPr>
+            <w:r>
+              <w:rPr>
+                <w:rFonts w:ascii="Arial" w:hAnsi="Arial" w:cs="Arial"/>
+              </w:rPr>
+              <w:t xml:space="preserve">Se inicializa un nuevo usuario con respectivos valores, junto a </w:t>
+            </w:r>
+            <w:proofErr w:type="spellStart"/>
+            <w:r>
+              <w:rPr>
+                <w:rFonts w:ascii="Arial" w:hAnsi="Arial" w:cs="Arial"/>
+              </w:rPr>
+              <w:t>el</w:t>
+            </w:r>
+            <w:proofErr w:type="spellEnd"/>
+            <w:r>
+              <w:rPr>
+                <w:rFonts w:ascii="Arial" w:hAnsi="Arial" w:cs="Arial"/>
+              </w:rPr>
+              <w:t xml:space="preserve"> se inicializa una serie de hoteles favoritos que se le asignan, un </w:t>
+            </w:r>
+            <w:proofErr w:type="spellStart"/>
+            <w:r>
+              <w:rPr>
+                <w:rFonts w:ascii="Arial" w:hAnsi="Arial" w:cs="Arial"/>
+              </w:rPr>
+              <w:t>ArrayList</w:t>
+            </w:r>
+            <w:proofErr w:type="spellEnd"/>
+            <w:r>
+              <w:rPr>
+                <w:rFonts w:ascii="Arial" w:hAnsi="Arial" w:cs="Arial"/>
+              </w:rPr>
+              <w:t xml:space="preserve"> de </w:t>
+            </w:r>
+            <w:proofErr w:type="spellStart"/>
+            <w:r>
+              <w:rPr>
+                <w:rFonts w:ascii="Arial" w:hAnsi="Arial" w:cs="Arial"/>
+              </w:rPr>
+              <w:t>CustomList</w:t>
+            </w:r>
+            <w:proofErr w:type="spellEnd"/>
+            <w:r>
+              <w:rPr>
+                <w:rFonts w:ascii="Arial" w:hAnsi="Arial" w:cs="Arial"/>
+              </w:rPr>
+              <w:t xml:space="preserve"> y una </w:t>
+            </w:r>
+            <w:proofErr w:type="spellStart"/>
+            <w:r>
+              <w:rPr>
+                <w:rFonts w:ascii="Arial" w:hAnsi="Arial" w:cs="Arial"/>
+              </w:rPr>
+              <w:t>CustomList</w:t>
+            </w:r>
+            <w:proofErr w:type="spellEnd"/>
+            <w:r>
+              <w:rPr>
+                <w:rFonts w:ascii="Arial" w:hAnsi="Arial" w:cs="Arial"/>
+              </w:rPr>
+              <w:t xml:space="preserve"> asignada al usuario y un </w:t>
+            </w:r>
+            <w:proofErr w:type="spellStart"/>
+            <w:r>
+              <w:rPr>
+                <w:rFonts w:ascii="Arial" w:hAnsi="Arial" w:cs="Arial"/>
+              </w:rPr>
+              <w:t>hotelListed</w:t>
+            </w:r>
+            <w:proofErr w:type="spellEnd"/>
+            <w:r>
+              <w:rPr>
+                <w:rFonts w:ascii="Arial" w:hAnsi="Arial" w:cs="Arial"/>
+              </w:rPr>
+              <w:t xml:space="preserve"> añadido a la </w:t>
+            </w:r>
+            <w:proofErr w:type="spellStart"/>
+            <w:r>
+              <w:rPr>
+                <w:rFonts w:ascii="Arial" w:hAnsi="Arial" w:cs="Arial"/>
+              </w:rPr>
+              <w:t>CustomList</w:t>
+            </w:r>
+            <w:proofErr w:type="spellEnd"/>
+            <w:r>
+              <w:rPr>
+                <w:rFonts w:ascii="Arial" w:hAnsi="Arial" w:cs="Arial"/>
+              </w:rPr>
+              <w:t>.</w:t>
+            </w:r>
+          </w:p>
+        </w:tc>
+        <w:tc>
+          <w:tcPr>
+            <w:tcW w:w="1766" w:type="dxa"/>
+            <w:tcBorders>
+              <w:top w:val="single" w:sz="4" w:space="0" w:color="auto"/>
+              <w:left w:val="single" w:sz="4" w:space="0" w:color="auto"/>
+              <w:bottom w:val="single" w:sz="4" w:space="0" w:color="auto"/>
+              <w:right w:val="single" w:sz="4" w:space="0" w:color="auto"/>
+            </w:tcBorders>
+            <w:hideMark/>
+          </w:tcPr>
+          <w:p>
+            <w:pPr>
+              <w:spacing w:after="0" w:line="240" w:lineRule="auto"/>
+              <w:rPr>
+                <w:rFonts w:ascii="Arial" w:hAnsi="Arial" w:cs="Arial"/>
+              </w:rPr>
+            </w:pPr>
+          </w:p>
+        </w:tc>
+        <w:tc>
+          <w:tcPr>
+            <w:tcW w:w="1766" w:type="dxa"/>
+            <w:tcBorders>
+              <w:top w:val="single" w:sz="4" w:space="0" w:color="auto"/>
+              <w:left w:val="single" w:sz="4" w:space="0" w:color="auto"/>
+              <w:bottom w:val="single" w:sz="4" w:space="0" w:color="auto"/>
+              <w:right w:val="single" w:sz="4" w:space="0" w:color="auto"/>
+            </w:tcBorders>
+            <w:hideMark/>
+          </w:tcPr>
+          <w:p>
+            <w:pPr>
+              <w:spacing w:after="0" w:line="240" w:lineRule="auto"/>
+              <w:rPr>
+                <w:rFonts w:ascii="Arial" w:hAnsi="Arial" w:cs="Arial"/>
+              </w:rPr>
+            </w:pPr>
+            <w:r>
+              <w:rPr>
+                <w:rFonts w:ascii="Arial" w:hAnsi="Arial" w:cs="Arial"/>
+              </w:rPr>
+              <w:t>Se obtiene que, al buscar en el historial del usuario, este efectivamente se encuentra vacío y eliminado.</w:t>
+            </w:r>
           </w:p>
         </w:tc>
       </w:tr>
@@ -6550,8 +7497,6 @@
       <w:pPr>
         <w:rPr>
           <w:rFonts w:ascii="Arial" w:hAnsi="Arial" w:cs="Arial"/>
-          <w:b/>
-          <w:bCs/>
         </w:rPr>
       </w:pPr>
       <w:r>
@@ -6561,6 +7506,34 @@
           <w:bCs/>
         </w:rPr>
         <w:t>Objetivo:</w:t>
+      </w:r>
+      <w:r>
+        <w:rPr>
+          <w:rFonts w:ascii="Arial" w:hAnsi="Arial" w:cs="Arial"/>
+          <w:b/>
+          <w:bCs/>
+        </w:rPr>
+        <w:t xml:space="preserve"> </w:t>
+      </w:r>
+      <w:r>
+        <w:rPr>
+          <w:rFonts w:ascii="Arial" w:hAnsi="Arial" w:cs="Arial"/>
+          <w:bCs/>
+        </w:rPr>
+        <w:t xml:space="preserve">Probar que el método de eliminar los registros del historial de búsqueda </w:t>
+      </w:r>
+      <w:r>
+        <w:rPr>
+          <w:rFonts w:ascii="Arial" w:hAnsi="Arial" w:cs="Arial"/>
+          <w:bCs/>
+        </w:rPr>
+        <w:t>del usuario funciona de maner</w:t>
+      </w:r>
+      <w:r>
+        <w:rPr>
+          <w:rFonts w:ascii="Arial" w:hAnsi="Arial" w:cs="Arial"/>
+        </w:rPr>
+        <w:t>a correcta.</w:t>
       </w:r>
     </w:p>
     <w:p>
@@ -6849,46 +7822,122 @@
                 <w:rFonts w:ascii="Arial" w:hAnsi="Arial" w:cs="Arial"/>
               </w:rPr>
             </w:pPr>
-          </w:p>
-        </w:tc>
-        <w:tc>
-          <w:tcPr>
-            <w:tcW w:w="1766" w:type="dxa"/>
-            <w:tcBorders>
-              <w:top w:val="single" w:sz="4" w:space="0" w:color="auto"/>
-              <w:left w:val="single" w:sz="4" w:space="0" w:color="auto"/>
-              <w:bottom w:val="single" w:sz="4" w:space="0" w:color="auto"/>
-              <w:right w:val="single" w:sz="4" w:space="0" w:color="auto"/>
-            </w:tcBorders>
-            <w:hideMark/>
-          </w:tcPr>
-          <w:p>
-            <w:pPr>
-              <w:spacing w:after="0" w:line="240" w:lineRule="auto"/>
-              <w:rPr>
-                <w:rFonts w:ascii="Arial" w:hAnsi="Arial" w:cs="Arial"/>
-              </w:rPr>
-            </w:pPr>
-          </w:p>
-        </w:tc>
-        <w:tc>
-          <w:tcPr>
-            <w:tcW w:w="1766" w:type="dxa"/>
-            <w:tcBorders>
-              <w:top w:val="single" w:sz="4" w:space="0" w:color="auto"/>
-              <w:left w:val="single" w:sz="4" w:space="0" w:color="auto"/>
-              <w:bottom w:val="single" w:sz="4" w:space="0" w:color="auto"/>
-              <w:right w:val="single" w:sz="4" w:space="0" w:color="auto"/>
-            </w:tcBorders>
-            <w:hideMark/>
-          </w:tcPr>
-          <w:p>
-            <w:pPr>
-              <w:spacing w:after="0" w:line="240" w:lineRule="auto"/>
-              <w:rPr>
-                <w:rFonts w:ascii="Arial" w:hAnsi="Arial" w:cs="Arial"/>
-              </w:rPr>
-            </w:pPr>
+            <w:r>
+              <w:rPr>
+                <w:rFonts w:ascii="Arial" w:hAnsi="Arial" w:cs="Arial"/>
+              </w:rPr>
+              <w:t xml:space="preserve">Se inicializa </w:t>
+            </w:r>
+            <w:r>
+              <w:rPr>
+                <w:rFonts w:ascii="Arial" w:hAnsi="Arial" w:cs="Arial"/>
+              </w:rPr>
+              <w:t xml:space="preserve">una </w:t>
+            </w:r>
+            <w:proofErr w:type="spellStart"/>
+            <w:r>
+              <w:rPr>
+                <w:rFonts w:ascii="Arial" w:hAnsi="Arial" w:cs="Arial"/>
+              </w:rPr>
+              <w:t>CustomList</w:t>
+            </w:r>
+            <w:proofErr w:type="spellEnd"/>
+            <w:r>
+              <w:rPr>
+                <w:rFonts w:ascii="Arial" w:hAnsi="Arial" w:cs="Arial"/>
+              </w:rPr>
+              <w:t xml:space="preserve"> con unos </w:t>
+            </w:r>
+            <w:proofErr w:type="spellStart"/>
+            <w:r>
+              <w:rPr>
+                <w:rFonts w:ascii="Arial" w:hAnsi="Arial" w:cs="Arial"/>
+              </w:rPr>
+              <w:t>HotelListed</w:t>
+            </w:r>
+            <w:proofErr w:type="spellEnd"/>
+            <w:r>
+              <w:rPr>
+                <w:rFonts w:ascii="Arial" w:hAnsi="Arial" w:cs="Arial"/>
+              </w:rPr>
+              <w:t xml:space="preserve"> asignados a esa lista</w:t>
+            </w:r>
+            <w:r>
+              <w:rPr>
+                <w:rFonts w:ascii="Arial" w:hAnsi="Arial" w:cs="Arial"/>
+              </w:rPr>
+              <w:t>.</w:t>
+            </w:r>
+          </w:p>
+        </w:tc>
+        <w:tc>
+          <w:tcPr>
+            <w:tcW w:w="1766" w:type="dxa"/>
+            <w:tcBorders>
+              <w:top w:val="single" w:sz="4" w:space="0" w:color="auto"/>
+              <w:left w:val="single" w:sz="4" w:space="0" w:color="auto"/>
+              <w:bottom w:val="single" w:sz="4" w:space="0" w:color="auto"/>
+              <w:right w:val="single" w:sz="4" w:space="0" w:color="auto"/>
+            </w:tcBorders>
+            <w:hideMark/>
+          </w:tcPr>
+          <w:p>
+            <w:pPr>
+              <w:spacing w:after="0" w:line="240" w:lineRule="auto"/>
+              <w:rPr>
+                <w:rFonts w:ascii="Arial" w:hAnsi="Arial" w:cs="Arial"/>
+              </w:rPr>
+            </w:pPr>
+          </w:p>
+        </w:tc>
+        <w:tc>
+          <w:tcPr>
+            <w:tcW w:w="1766" w:type="dxa"/>
+            <w:tcBorders>
+              <w:top w:val="single" w:sz="4" w:space="0" w:color="auto"/>
+              <w:left w:val="single" w:sz="4" w:space="0" w:color="auto"/>
+              <w:bottom w:val="single" w:sz="4" w:space="0" w:color="auto"/>
+              <w:right w:val="single" w:sz="4" w:space="0" w:color="auto"/>
+            </w:tcBorders>
+            <w:hideMark/>
+          </w:tcPr>
+          <w:p>
+            <w:pPr>
+              <w:spacing w:after="0" w:line="240" w:lineRule="auto"/>
+              <w:rPr>
+                <w:rFonts w:ascii="Arial" w:hAnsi="Arial" w:cs="Arial"/>
+              </w:rPr>
+            </w:pPr>
+            <w:r>
+              <w:rPr>
+                <w:rFonts w:ascii="Arial" w:hAnsi="Arial" w:cs="Arial"/>
+              </w:rPr>
+              <w:t>Se obtiene un valor verdadero</w:t>
+            </w:r>
+            <w:r>
+              <w:rPr>
+                <w:rFonts w:ascii="Arial" w:hAnsi="Arial" w:cs="Arial"/>
+              </w:rPr>
+              <w:t xml:space="preserve"> al buscar el hotel dentro de la lista </w:t>
+            </w:r>
+            <w:r>
+              <w:rPr>
+                <w:rFonts w:ascii="Arial" w:hAnsi="Arial" w:cs="Arial"/>
+              </w:rPr>
+              <w:t xml:space="preserve">personalizada </w:t>
+            </w:r>
+            <w:r>
+              <w:rPr>
+                <w:rFonts w:ascii="Arial" w:hAnsi="Arial" w:cs="Arial"/>
+              </w:rPr>
+              <w:t>mediante el id</w:t>
+            </w:r>
+            <w:r>
+              <w:rPr>
+                <w:rFonts w:ascii="Arial" w:hAnsi="Arial" w:cs="Arial"/>
+              </w:rPr>
+              <w:t>.</w:t>
+            </w:r>
           </w:p>
         </w:tc>
       </w:tr>
@@ -6981,46 +8030,64 @@
                 <w:rFonts w:ascii="Arial" w:hAnsi="Arial" w:cs="Arial"/>
               </w:rPr>
             </w:pPr>
-          </w:p>
-        </w:tc>
-        <w:tc>
-          <w:tcPr>
-            <w:tcW w:w="1766" w:type="dxa"/>
-            <w:tcBorders>
-              <w:top w:val="single" w:sz="4" w:space="0" w:color="auto"/>
-              <w:left w:val="single" w:sz="4" w:space="0" w:color="auto"/>
-              <w:bottom w:val="single" w:sz="4" w:space="0" w:color="auto"/>
-              <w:right w:val="single" w:sz="4" w:space="0" w:color="auto"/>
-            </w:tcBorders>
-            <w:hideMark/>
-          </w:tcPr>
-          <w:p>
-            <w:pPr>
-              <w:spacing w:after="0" w:line="240" w:lineRule="auto"/>
-              <w:rPr>
-                <w:rFonts w:ascii="Arial" w:hAnsi="Arial" w:cs="Arial"/>
-              </w:rPr>
-            </w:pPr>
-          </w:p>
-        </w:tc>
-        <w:tc>
-          <w:tcPr>
-            <w:tcW w:w="1766" w:type="dxa"/>
-            <w:tcBorders>
-              <w:top w:val="single" w:sz="4" w:space="0" w:color="auto"/>
-              <w:left w:val="single" w:sz="4" w:space="0" w:color="auto"/>
-              <w:bottom w:val="single" w:sz="4" w:space="0" w:color="auto"/>
-              <w:right w:val="single" w:sz="4" w:space="0" w:color="auto"/>
-            </w:tcBorders>
-            <w:hideMark/>
-          </w:tcPr>
-          <w:p>
-            <w:pPr>
-              <w:spacing w:after="0" w:line="240" w:lineRule="auto"/>
-              <w:rPr>
-                <w:rFonts w:ascii="Arial" w:hAnsi="Arial" w:cs="Arial"/>
-              </w:rPr>
-            </w:pPr>
+            <w:r>
+              <w:rPr>
+                <w:rFonts w:ascii="Arial" w:hAnsi="Arial" w:cs="Arial"/>
+              </w:rPr>
+              <w:t>“                      ”</w:t>
+            </w:r>
+          </w:p>
+        </w:tc>
+        <w:tc>
+          <w:tcPr>
+            <w:tcW w:w="1766" w:type="dxa"/>
+            <w:tcBorders>
+              <w:top w:val="single" w:sz="4" w:space="0" w:color="auto"/>
+              <w:left w:val="single" w:sz="4" w:space="0" w:color="auto"/>
+              <w:bottom w:val="single" w:sz="4" w:space="0" w:color="auto"/>
+              <w:right w:val="single" w:sz="4" w:space="0" w:color="auto"/>
+            </w:tcBorders>
+            <w:hideMark/>
+          </w:tcPr>
+          <w:p>
+            <w:pPr>
+              <w:spacing w:after="0" w:line="240" w:lineRule="auto"/>
+              <w:rPr>
+                <w:rFonts w:ascii="Arial" w:hAnsi="Arial" w:cs="Arial"/>
+              </w:rPr>
+            </w:pPr>
+          </w:p>
+        </w:tc>
+        <w:tc>
+          <w:tcPr>
+            <w:tcW w:w="1766" w:type="dxa"/>
+            <w:tcBorders>
+              <w:top w:val="single" w:sz="4" w:space="0" w:color="auto"/>
+              <w:left w:val="single" w:sz="4" w:space="0" w:color="auto"/>
+              <w:bottom w:val="single" w:sz="4" w:space="0" w:color="auto"/>
+              <w:right w:val="single" w:sz="4" w:space="0" w:color="auto"/>
+            </w:tcBorders>
+            <w:hideMark/>
+          </w:tcPr>
+          <w:p>
+            <w:pPr>
+              <w:spacing w:after="0" w:line="240" w:lineRule="auto"/>
+              <w:rPr>
+                <w:rFonts w:ascii="Arial" w:hAnsi="Arial" w:cs="Arial"/>
+              </w:rPr>
+            </w:pPr>
+            <w:r>
+              <w:rPr>
+                <w:rFonts w:ascii="Arial" w:hAnsi="Arial" w:cs="Arial"/>
+              </w:rPr>
+              <w:t>Se obtiene un valor falso al el buscar el hotel dentro de la lista</w:t>
+            </w:r>
+            <w:r>
+              <w:rPr>
+                <w:rFonts w:ascii="Arial" w:hAnsi="Arial" w:cs="Arial"/>
+              </w:rPr>
+              <w:t xml:space="preserve"> personalizada mediante el id.</w:t>
+            </w:r>
           </w:p>
         </w:tc>
       </w:tr>
@@ -7029,7 +8096,6 @@
       <w:pPr>
         <w:rPr>
           <w:rFonts w:ascii="Arial" w:hAnsi="Arial" w:cs="Arial"/>
-          <w:b/>
           <w:bCs/>
         </w:rPr>
       </w:pPr>
@@ -7041,6 +8107,30 @@
         </w:rPr>
         <w:t>Objetivo:</w:t>
       </w:r>
+      <w:r>
+        <w:rPr>
+          <w:rFonts w:ascii="Arial" w:hAnsi="Arial" w:cs="Arial"/>
+          <w:b/>
+          <w:bCs/>
+        </w:rPr>
+        <w:t xml:space="preserve"> </w:t>
+      </w:r>
+      <w:r>
+        <w:rPr>
+          <w:rFonts w:ascii="Arial" w:hAnsi="Arial" w:cs="Arial"/>
+          <w:bCs/>
+        </w:rPr>
+        <w:t>Probar que el método de buscar el hotel listado en la lista personalizada del usuario funciona de manera correcta.</w:t>
+      </w:r>
+    </w:p>
+    <w:p>
+      <w:pPr>
+        <w:rPr>
+          <w:rFonts w:ascii="Arial" w:hAnsi="Arial" w:cs="Arial"/>
+          <w:b/>
+          <w:bCs/>
+        </w:rPr>
+      </w:pPr>
     </w:p>
     <w:tbl>
       <w:tblPr>
@@ -7292,46 +8382,92 @@
                 <w:rFonts w:ascii="Arial" w:hAnsi="Arial" w:cs="Arial"/>
               </w:rPr>
             </w:pPr>
-          </w:p>
-        </w:tc>
-        <w:tc>
-          <w:tcPr>
-            <w:tcW w:w="1766" w:type="dxa"/>
-            <w:tcBorders>
-              <w:top w:val="single" w:sz="4" w:space="0" w:color="auto"/>
-              <w:left w:val="single" w:sz="4" w:space="0" w:color="auto"/>
-              <w:bottom w:val="single" w:sz="4" w:space="0" w:color="auto"/>
-              <w:right w:val="single" w:sz="4" w:space="0" w:color="auto"/>
-            </w:tcBorders>
-            <w:hideMark/>
-          </w:tcPr>
-          <w:p>
-            <w:pPr>
-              <w:spacing w:after="0" w:line="240" w:lineRule="auto"/>
-              <w:rPr>
-                <w:rFonts w:ascii="Arial" w:hAnsi="Arial" w:cs="Arial"/>
-              </w:rPr>
-            </w:pPr>
-          </w:p>
-        </w:tc>
-        <w:tc>
-          <w:tcPr>
-            <w:tcW w:w="1766" w:type="dxa"/>
-            <w:tcBorders>
-              <w:top w:val="single" w:sz="4" w:space="0" w:color="auto"/>
-              <w:left w:val="single" w:sz="4" w:space="0" w:color="auto"/>
-              <w:bottom w:val="single" w:sz="4" w:space="0" w:color="auto"/>
-              <w:right w:val="single" w:sz="4" w:space="0" w:color="auto"/>
-            </w:tcBorders>
-            <w:hideMark/>
-          </w:tcPr>
-          <w:p>
-            <w:pPr>
-              <w:spacing w:after="0" w:line="240" w:lineRule="auto"/>
-              <w:rPr>
-                <w:rFonts w:ascii="Arial" w:hAnsi="Arial" w:cs="Arial"/>
-              </w:rPr>
-            </w:pPr>
+            <w:r>
+              <w:rPr>
+                <w:rFonts w:ascii="Arial" w:hAnsi="Arial" w:cs="Arial"/>
+              </w:rPr>
+              <w:t xml:space="preserve">Se inicializa una </w:t>
+            </w:r>
+            <w:proofErr w:type="spellStart"/>
+            <w:r>
+              <w:rPr>
+                <w:rFonts w:ascii="Arial" w:hAnsi="Arial" w:cs="Arial"/>
+              </w:rPr>
+              <w:t>CustomList</w:t>
+            </w:r>
+            <w:proofErr w:type="spellEnd"/>
+            <w:r>
+              <w:rPr>
+                <w:rFonts w:ascii="Arial" w:hAnsi="Arial" w:cs="Arial"/>
+              </w:rPr>
+              <w:t xml:space="preserve"> con unos </w:t>
+            </w:r>
+            <w:proofErr w:type="spellStart"/>
+            <w:r>
+              <w:rPr>
+                <w:rFonts w:ascii="Arial" w:hAnsi="Arial" w:cs="Arial"/>
+              </w:rPr>
+              <w:t>HotelListed</w:t>
+            </w:r>
+            <w:proofErr w:type="spellEnd"/>
+            <w:r>
+              <w:rPr>
+                <w:rFonts w:ascii="Arial" w:hAnsi="Arial" w:cs="Arial"/>
+              </w:rPr>
+              <w:t xml:space="preserve"> asignados a esa lista.</w:t>
+            </w:r>
+          </w:p>
+        </w:tc>
+        <w:tc>
+          <w:tcPr>
+            <w:tcW w:w="1766" w:type="dxa"/>
+            <w:tcBorders>
+              <w:top w:val="single" w:sz="4" w:space="0" w:color="auto"/>
+              <w:left w:val="single" w:sz="4" w:space="0" w:color="auto"/>
+              <w:bottom w:val="single" w:sz="4" w:space="0" w:color="auto"/>
+              <w:right w:val="single" w:sz="4" w:space="0" w:color="auto"/>
+            </w:tcBorders>
+            <w:hideMark/>
+          </w:tcPr>
+          <w:p>
+            <w:pPr>
+              <w:spacing w:after="0" w:line="240" w:lineRule="auto"/>
+              <w:rPr>
+                <w:rFonts w:ascii="Arial" w:hAnsi="Arial" w:cs="Arial"/>
+              </w:rPr>
+            </w:pPr>
+          </w:p>
+        </w:tc>
+        <w:tc>
+          <w:tcPr>
+            <w:tcW w:w="1766" w:type="dxa"/>
+            <w:tcBorders>
+              <w:top w:val="single" w:sz="4" w:space="0" w:color="auto"/>
+              <w:left w:val="single" w:sz="4" w:space="0" w:color="auto"/>
+              <w:bottom w:val="single" w:sz="4" w:space="0" w:color="auto"/>
+              <w:right w:val="single" w:sz="4" w:space="0" w:color="auto"/>
+            </w:tcBorders>
+            <w:hideMark/>
+          </w:tcPr>
+          <w:p>
+            <w:pPr>
+              <w:spacing w:after="0" w:line="240" w:lineRule="auto"/>
+              <w:rPr>
+                <w:rFonts w:ascii="Arial" w:hAnsi="Arial" w:cs="Arial"/>
+              </w:rPr>
+            </w:pPr>
+            <w:r>
+              <w:rPr>
+                <w:rFonts w:ascii="Arial" w:hAnsi="Arial" w:cs="Arial"/>
+              </w:rPr>
+              <w:t>Se obtiene un valor verdadero al comprobar que el hotel añadido previamente se encuentra en la lista personalizada</w:t>
+            </w:r>
+            <w:r>
+              <w:rPr>
+                <w:rFonts w:ascii="Arial" w:hAnsi="Arial" w:cs="Arial"/>
+              </w:rPr>
+              <w:t>.</w:t>
+            </w:r>
           </w:p>
         </w:tc>
       </w:tr>
@@ -7340,7 +8476,6 @@
       <w:pPr>
         <w:rPr>
           <w:rFonts w:ascii="Arial" w:hAnsi="Arial" w:cs="Arial"/>
-          <w:b/>
           <w:bCs/>
         </w:rPr>
       </w:pPr>
@@ -7359,6 +8494,37 @@
           <w:bCs/>
         </w:rPr>
         <w:t>Objetivo:</w:t>
+      </w:r>
+      <w:r>
+        <w:rPr>
+          <w:rFonts w:ascii="Arial" w:hAnsi="Arial" w:cs="Arial"/>
+          <w:b/>
+          <w:bCs/>
+        </w:rPr>
+        <w:t xml:space="preserve"> </w:t>
+      </w:r>
+      <w:r>
+        <w:rPr>
+          <w:rFonts w:ascii="Arial" w:hAnsi="Arial" w:cs="Arial"/>
+          <w:bCs/>
+        </w:rPr>
+        <w:t>Probar que el método de</w:t>
+      </w:r>
+      <w:r>
+        <w:rPr>
+          <w:rFonts w:ascii="Arial" w:hAnsi="Arial" w:cs="Arial"/>
+          <w:bCs/>
+        </w:rPr>
+        <w:t xml:space="preserve"> añadir un hotel a la lista personalizada funciona correctamente.</w:t>
+      </w:r>
+      <w:bookmarkStart w:id="0" w:name="_GoBack"/>
+      <w:bookmarkEnd w:id="0"/>
+      <w:r>
+        <w:rPr>
+          <w:rFonts w:ascii="Arial" w:hAnsi="Arial" w:cs="Arial"/>
+          <w:bCs/>
+        </w:rPr>
+        <w:t xml:space="preserve"> </w:t>
       </w:r>
     </w:p>
     <w:sectPr>

</xml_diff>